<commit_message>
authentication using devise gem
</commit_message>
<xml_diff>
--- a/angular_veu_react.docx
+++ b/angular_veu_react.docx
@@ -64,27 +64,27 @@
     <w:p>
       <w:pPr>
         <w:pStyle w:val="Normal"/>
-        <w:jc w:val="start"/>
-        <w:rPr>
-          <w:b/>
-          <w:bCs/>
-          <w:sz w:val="28"/>
-          <w:u w:val="single"/>
-        </w:rPr>
-      </w:pPr>
-      <w:r>
-        <w:rPr>
-          <w:b/>
-          <w:bCs/>
-          <w:sz w:val="28"/>
-          <w:u w:val="single"/>
-        </w:rPr>
-      </w:r>
-    </w:p>
-    <w:p>
-      <w:pPr>
-        <w:pStyle w:val="Normal"/>
-        <w:jc w:val="start"/>
+        <w:jc w:val="left"/>
+        <w:rPr>
+          <w:b/>
+          <w:bCs/>
+          <w:sz w:val="28"/>
+          <w:u w:val="single"/>
+        </w:rPr>
+      </w:pPr>
+      <w:r>
+        <w:rPr>
+          <w:b/>
+          <w:bCs/>
+          <w:sz w:val="28"/>
+          <w:u w:val="single"/>
+        </w:rPr>
+      </w:r>
+    </w:p>
+    <w:p>
+      <w:pPr>
+        <w:pStyle w:val="Normal"/>
+        <w:jc w:val="left"/>
         <w:rPr>
           <w:b w:val="false"/>
           <w:bCs w:val="false"/>
@@ -105,27 +105,27 @@
     <w:p>
       <w:pPr>
         <w:pStyle w:val="Normal"/>
-        <w:jc w:val="start"/>
-        <w:rPr>
-          <w:b w:val="false"/>
-          <w:bCs w:val="false"/>
-          <w:sz w:val="28"/>
-          <w:u w:val="none"/>
-        </w:rPr>
-      </w:pPr>
-      <w:r>
-        <w:rPr>
-          <w:b w:val="false"/>
-          <w:bCs w:val="false"/>
-          <w:sz w:val="28"/>
-          <w:u w:val="none"/>
-        </w:rPr>
-      </w:r>
-    </w:p>
-    <w:p>
-      <w:pPr>
-        <w:pStyle w:val="Normal"/>
-        <w:jc w:val="start"/>
+        <w:jc w:val="left"/>
+        <w:rPr>
+          <w:b w:val="false"/>
+          <w:bCs w:val="false"/>
+          <w:sz w:val="28"/>
+          <w:u w:val="none"/>
+        </w:rPr>
+      </w:pPr>
+      <w:r>
+        <w:rPr>
+          <w:b w:val="false"/>
+          <w:bCs w:val="false"/>
+          <w:sz w:val="28"/>
+          <w:u w:val="none"/>
+        </w:rPr>
+      </w:r>
+    </w:p>
+    <w:p>
+      <w:pPr>
+        <w:pStyle w:val="Normal"/>
+        <w:jc w:val="left"/>
         <w:rPr>
           <w:b/>
           <w:bCs/>
@@ -186,27 +186,27 @@
     <w:p>
       <w:pPr>
         <w:pStyle w:val="Normal"/>
-        <w:jc w:val="start"/>
-        <w:rPr>
-          <w:b/>
-          <w:bCs/>
-          <w:sz w:val="32"/>
-          <w:u w:val="none"/>
-        </w:rPr>
-      </w:pPr>
-      <w:r>
-        <w:rPr>
-          <w:b/>
-          <w:bCs/>
-          <w:sz w:val="32"/>
-          <w:u w:val="none"/>
-        </w:rPr>
-      </w:r>
-    </w:p>
-    <w:p>
-      <w:pPr>
-        <w:pStyle w:val="Normal"/>
-        <w:jc w:val="start"/>
+        <w:jc w:val="left"/>
+        <w:rPr>
+          <w:b/>
+          <w:bCs/>
+          <w:sz w:val="32"/>
+          <w:u w:val="none"/>
+        </w:rPr>
+      </w:pPr>
+      <w:r>
+        <w:rPr>
+          <w:b/>
+          <w:bCs/>
+          <w:sz w:val="32"/>
+          <w:u w:val="none"/>
+        </w:rPr>
+      </w:r>
+    </w:p>
+    <w:p>
+      <w:pPr>
+        <w:pStyle w:val="Normal"/>
+        <w:jc w:val="left"/>
         <w:rPr>
           <w:b/>
           <w:bCs/>
@@ -229,7 +229,7 @@
     <w:p>
       <w:pPr>
         <w:pStyle w:val="Normal"/>
-        <w:jc w:val="start"/>
+        <w:jc w:val="left"/>
         <w:rPr>
           <w:b w:val="false"/>
           <w:bCs w:val="false"/>
@@ -252,7 +252,7 @@
     <w:p>
       <w:pPr>
         <w:pStyle w:val="Normal"/>
-        <w:jc w:val="start"/>
+        <w:jc w:val="left"/>
         <w:rPr>
           <w:b/>
           <w:bCs/>
@@ -274,7 +274,7 @@
     <w:p>
       <w:pPr>
         <w:pStyle w:val="Normal"/>
-        <w:jc w:val="start"/>
+        <w:jc w:val="left"/>
         <w:rPr>
           <w:b/>
           <w:bCs/>
@@ -297,7 +297,7 @@
     <w:p>
       <w:pPr>
         <w:pStyle w:val="Normal"/>
-        <w:jc w:val="start"/>
+        <w:jc w:val="left"/>
         <w:rPr>
           <w:b w:val="false"/>
           <w:bCs w:val="false"/>
@@ -320,27 +320,27 @@
     <w:p>
       <w:pPr>
         <w:pStyle w:val="Normal"/>
-        <w:jc w:val="start"/>
-        <w:rPr>
-          <w:b/>
-          <w:bCs/>
-          <w:sz w:val="28"/>
-          <w:u w:val="single"/>
-        </w:rPr>
-      </w:pPr>
-      <w:r>
-        <w:rPr>
-          <w:b/>
-          <w:bCs/>
-          <w:sz w:val="28"/>
-          <w:u w:val="single"/>
-        </w:rPr>
-      </w:r>
-    </w:p>
-    <w:p>
-      <w:pPr>
-        <w:pStyle w:val="Normal"/>
-        <w:jc w:val="start"/>
+        <w:jc w:val="left"/>
+        <w:rPr>
+          <w:b/>
+          <w:bCs/>
+          <w:sz w:val="28"/>
+          <w:u w:val="single"/>
+        </w:rPr>
+      </w:pPr>
+      <w:r>
+        <w:rPr>
+          <w:b/>
+          <w:bCs/>
+          <w:sz w:val="28"/>
+          <w:u w:val="single"/>
+        </w:rPr>
+      </w:r>
+    </w:p>
+    <w:p>
+      <w:pPr>
+        <w:pStyle w:val="Normal"/>
+        <w:jc w:val="left"/>
         <w:rPr>
           <w:b/>
           <w:bCs/>
@@ -363,27 +363,27 @@
     <w:p>
       <w:pPr>
         <w:pStyle w:val="Normal"/>
-        <w:jc w:val="start"/>
-        <w:rPr>
-          <w:b w:val="false"/>
-          <w:bCs w:val="false"/>
-          <w:sz w:val="28"/>
-          <w:u w:val="none"/>
-        </w:rPr>
-      </w:pPr>
-      <w:r>
-        <w:rPr>
-          <w:b w:val="false"/>
-          <w:bCs w:val="false"/>
-          <w:sz w:val="28"/>
-          <w:u w:val="none"/>
-        </w:rPr>
-      </w:r>
-    </w:p>
-    <w:p>
-      <w:pPr>
-        <w:pStyle w:val="Normal"/>
-        <w:jc w:val="start"/>
+        <w:jc w:val="left"/>
+        <w:rPr>
+          <w:b w:val="false"/>
+          <w:bCs w:val="false"/>
+          <w:sz w:val="28"/>
+          <w:u w:val="none"/>
+        </w:rPr>
+      </w:pPr>
+      <w:r>
+        <w:rPr>
+          <w:b w:val="false"/>
+          <w:bCs w:val="false"/>
+          <w:sz w:val="28"/>
+          <w:u w:val="none"/>
+        </w:rPr>
+      </w:r>
+    </w:p>
+    <w:p>
+      <w:pPr>
+        <w:pStyle w:val="Normal"/>
+        <w:jc w:val="left"/>
         <w:rPr>
           <w:b w:val="false"/>
           <w:bCs w:val="false"/>
@@ -404,7 +404,7 @@
     <w:p>
       <w:pPr>
         <w:pStyle w:val="Normal"/>
-        <w:jc w:val="start"/>
+        <w:jc w:val="left"/>
         <w:rPr>
           <w:b w:val="false"/>
           <w:bCs w:val="false"/>
@@ -425,7 +425,7 @@
     <w:p>
       <w:pPr>
         <w:pStyle w:val="Normal"/>
-        <w:jc w:val="start"/>
+        <w:jc w:val="left"/>
         <w:rPr>
           <w:b w:val="false"/>
           <w:bCs w:val="false"/>
@@ -446,7 +446,7 @@
     <w:p>
       <w:pPr>
         <w:pStyle w:val="Normal"/>
-        <w:jc w:val="start"/>
+        <w:jc w:val="left"/>
         <w:rPr>
           <w:b w:val="false"/>
           <w:bCs w:val="false"/>
@@ -467,7 +467,7 @@
     <w:p>
       <w:pPr>
         <w:pStyle w:val="Normal"/>
-        <w:jc w:val="start"/>
+        <w:jc w:val="left"/>
         <w:rPr>
           <w:b w:val="false"/>
           <w:bCs w:val="false"/>
@@ -500,7 +500,7 @@
     <w:p>
       <w:pPr>
         <w:pStyle w:val="Normal"/>
-        <w:jc w:val="start"/>
+        <w:jc w:val="left"/>
         <w:rPr>
           <w:b w:val="false"/>
           <w:bCs w:val="false"/>
@@ -522,7 +522,7 @@
     <w:p>
       <w:pPr>
         <w:pStyle w:val="Normal"/>
-        <w:jc w:val="start"/>
+        <w:jc w:val="left"/>
         <w:rPr>
           <w:b w:val="false"/>
           <w:bCs w:val="false"/>
@@ -543,7 +543,7 @@
     <w:p>
       <w:pPr>
         <w:pStyle w:val="Normal"/>
-        <w:jc w:val="start"/>
+        <w:jc w:val="left"/>
         <w:rPr>
           <w:b w:val="false"/>
           <w:bCs w:val="false"/>
@@ -564,7 +564,7 @@
     <w:p>
       <w:pPr>
         <w:pStyle w:val="Normal"/>
-        <w:jc w:val="start"/>
+        <w:jc w:val="left"/>
         <w:rPr>
           <w:b w:val="false"/>
           <w:bCs w:val="false"/>
@@ -585,7 +585,7 @@
     <w:p>
       <w:pPr>
         <w:pStyle w:val="Normal"/>
-        <w:jc w:val="start"/>
+        <w:jc w:val="left"/>
         <w:rPr>
           <w:b w:val="false"/>
           <w:bCs w:val="false"/>
@@ -606,7 +606,7 @@
     <w:p>
       <w:pPr>
         <w:pStyle w:val="Normal"/>
-        <w:jc w:val="start"/>
+        <w:jc w:val="left"/>
         <w:rPr>
           <w:b w:val="false"/>
           <w:bCs w:val="false"/>
@@ -627,27 +627,27 @@
     <w:p>
       <w:pPr>
         <w:pStyle w:val="Normal"/>
-        <w:jc w:val="start"/>
-        <w:rPr>
-          <w:b w:val="false"/>
-          <w:bCs w:val="false"/>
-          <w:sz w:val="28"/>
-          <w:u w:val="none"/>
-        </w:rPr>
-      </w:pPr>
-      <w:r>
-        <w:rPr>
-          <w:b w:val="false"/>
-          <w:bCs w:val="false"/>
-          <w:sz w:val="28"/>
-          <w:u w:val="none"/>
-        </w:rPr>
-      </w:r>
-    </w:p>
-    <w:p>
-      <w:pPr>
-        <w:pStyle w:val="Normal"/>
-        <w:jc w:val="start"/>
+        <w:jc w:val="left"/>
+        <w:rPr>
+          <w:b w:val="false"/>
+          <w:bCs w:val="false"/>
+          <w:sz w:val="28"/>
+          <w:u w:val="none"/>
+        </w:rPr>
+      </w:pPr>
+      <w:r>
+        <w:rPr>
+          <w:b w:val="false"/>
+          <w:bCs w:val="false"/>
+          <w:sz w:val="28"/>
+          <w:u w:val="none"/>
+        </w:rPr>
+      </w:r>
+    </w:p>
+    <w:p>
+      <w:pPr>
+        <w:pStyle w:val="Normal"/>
+        <w:jc w:val="left"/>
         <w:rPr>
           <w:b w:val="false"/>
           <w:bCs w:val="false"/>
@@ -668,7 +668,7 @@
     <w:p>
       <w:pPr>
         <w:pStyle w:val="Normal"/>
-        <w:jc w:val="start"/>
+        <w:jc w:val="left"/>
         <w:rPr>
           <w:b w:val="false"/>
           <w:bCs w:val="false"/>
@@ -689,7 +689,7 @@
     <w:p>
       <w:pPr>
         <w:pStyle w:val="Normal"/>
-        <w:jc w:val="start"/>
+        <w:jc w:val="left"/>
         <w:rPr>
           <w:b w:val="false"/>
           <w:bCs w:val="false"/>
@@ -710,7 +710,7 @@
     <w:p>
       <w:pPr>
         <w:pStyle w:val="Normal"/>
-        <w:jc w:val="start"/>
+        <w:jc w:val="left"/>
         <w:rPr>
           <w:b w:val="false"/>
           <w:bCs w:val="false"/>
@@ -732,7 +732,7 @@
     <w:p>
       <w:pPr>
         <w:pStyle w:val="Normal"/>
-        <w:jc w:val="start"/>
+        <w:jc w:val="left"/>
         <w:rPr>
           <w:b w:val="false"/>
           <w:bCs w:val="false"/>
@@ -753,47 +753,47 @@
     <w:p>
       <w:pPr>
         <w:pStyle w:val="Normal"/>
-        <w:jc w:val="start"/>
-        <w:rPr>
-          <w:b w:val="false"/>
-          <w:bCs w:val="false"/>
-          <w:sz w:val="28"/>
-          <w:u w:val="none"/>
-        </w:rPr>
-      </w:pPr>
-      <w:r>
-        <w:rPr>
-          <w:b w:val="false"/>
-          <w:bCs w:val="false"/>
-          <w:sz w:val="28"/>
-          <w:u w:val="none"/>
-        </w:rPr>
-      </w:r>
-    </w:p>
-    <w:p>
-      <w:pPr>
-        <w:pStyle w:val="Normal"/>
-        <w:jc w:val="start"/>
-        <w:rPr>
-          <w:b w:val="false"/>
-          <w:bCs w:val="false"/>
-          <w:sz w:val="28"/>
-          <w:u w:val="none"/>
-        </w:rPr>
-      </w:pPr>
-      <w:r>
-        <w:rPr>
-          <w:b w:val="false"/>
-          <w:bCs w:val="false"/>
-          <w:sz w:val="28"/>
-          <w:u w:val="none"/>
-        </w:rPr>
-      </w:r>
-    </w:p>
-    <w:p>
-      <w:pPr>
-        <w:pStyle w:val="Normal"/>
-        <w:jc w:val="start"/>
+        <w:jc w:val="left"/>
+        <w:rPr>
+          <w:b w:val="false"/>
+          <w:bCs w:val="false"/>
+          <w:sz w:val="28"/>
+          <w:u w:val="none"/>
+        </w:rPr>
+      </w:pPr>
+      <w:r>
+        <w:rPr>
+          <w:b w:val="false"/>
+          <w:bCs w:val="false"/>
+          <w:sz w:val="28"/>
+          <w:u w:val="none"/>
+        </w:rPr>
+      </w:r>
+    </w:p>
+    <w:p>
+      <w:pPr>
+        <w:pStyle w:val="Normal"/>
+        <w:jc w:val="left"/>
+        <w:rPr>
+          <w:b w:val="false"/>
+          <w:bCs w:val="false"/>
+          <w:sz w:val="28"/>
+          <w:u w:val="none"/>
+        </w:rPr>
+      </w:pPr>
+      <w:r>
+        <w:rPr>
+          <w:b w:val="false"/>
+          <w:bCs w:val="false"/>
+          <w:sz w:val="28"/>
+          <w:u w:val="none"/>
+        </w:rPr>
+      </w:r>
+    </w:p>
+    <w:p>
+      <w:pPr>
+        <w:pStyle w:val="Normal"/>
+        <w:jc w:val="left"/>
         <w:rPr>
           <w:b/>
           <w:bCs/>
@@ -814,7 +814,7 @@
     <w:p>
       <w:pPr>
         <w:pStyle w:val="Normal"/>
-        <w:jc w:val="start"/>
+        <w:jc w:val="left"/>
         <w:rPr>
           <w:b w:val="false"/>
           <w:bCs w:val="false"/>
@@ -835,27 +835,27 @@
     <w:p>
       <w:pPr>
         <w:pStyle w:val="Normal"/>
-        <w:jc w:val="start"/>
-        <w:rPr>
-          <w:b w:val="false"/>
-          <w:bCs w:val="false"/>
-          <w:sz w:val="28"/>
-          <w:u w:val="none"/>
-        </w:rPr>
-      </w:pPr>
-      <w:r>
-        <w:rPr>
-          <w:b w:val="false"/>
-          <w:bCs w:val="false"/>
-          <w:sz w:val="28"/>
-          <w:u w:val="none"/>
-        </w:rPr>
-      </w:r>
-    </w:p>
-    <w:p>
-      <w:pPr>
-        <w:pStyle w:val="Normal"/>
-        <w:jc w:val="start"/>
+        <w:jc w:val="left"/>
+        <w:rPr>
+          <w:b w:val="false"/>
+          <w:bCs w:val="false"/>
+          <w:sz w:val="28"/>
+          <w:u w:val="none"/>
+        </w:rPr>
+      </w:pPr>
+      <w:r>
+        <w:rPr>
+          <w:b w:val="false"/>
+          <w:bCs w:val="false"/>
+          <w:sz w:val="28"/>
+          <w:u w:val="none"/>
+        </w:rPr>
+      </w:r>
+    </w:p>
+    <w:p>
+      <w:pPr>
+        <w:pStyle w:val="Normal"/>
+        <w:jc w:val="left"/>
         <w:rPr>
           <w:b w:val="false"/>
           <w:bCs w:val="false"/>
@@ -876,27 +876,27 @@
     <w:p>
       <w:pPr>
         <w:pStyle w:val="Normal"/>
-        <w:jc w:val="start"/>
-        <w:rPr>
-          <w:b w:val="false"/>
-          <w:bCs w:val="false"/>
-          <w:sz w:val="28"/>
-          <w:u w:val="none"/>
-        </w:rPr>
-      </w:pPr>
-      <w:r>
-        <w:rPr>
-          <w:b w:val="false"/>
-          <w:bCs w:val="false"/>
-          <w:sz w:val="28"/>
-          <w:u w:val="none"/>
-        </w:rPr>
-      </w:r>
-    </w:p>
-    <w:p>
-      <w:pPr>
-        <w:pStyle w:val="Normal"/>
-        <w:jc w:val="start"/>
+        <w:jc w:val="left"/>
+        <w:rPr>
+          <w:b w:val="false"/>
+          <w:bCs w:val="false"/>
+          <w:sz w:val="28"/>
+          <w:u w:val="none"/>
+        </w:rPr>
+      </w:pPr>
+      <w:r>
+        <w:rPr>
+          <w:b w:val="false"/>
+          <w:bCs w:val="false"/>
+          <w:sz w:val="28"/>
+          <w:u w:val="none"/>
+        </w:rPr>
+      </w:r>
+    </w:p>
+    <w:p>
+      <w:pPr>
+        <w:pStyle w:val="Normal"/>
+        <w:jc w:val="left"/>
         <w:rPr>
           <w:b w:val="false"/>
           <w:bCs w:val="false"/>
@@ -917,27 +917,27 @@
     <w:p>
       <w:pPr>
         <w:pStyle w:val="Normal"/>
-        <w:jc w:val="start"/>
-        <w:rPr>
-          <w:b w:val="false"/>
-          <w:bCs w:val="false"/>
-          <w:sz w:val="28"/>
-          <w:u w:val="none"/>
-        </w:rPr>
-      </w:pPr>
-      <w:r>
-        <w:rPr>
-          <w:b w:val="false"/>
-          <w:bCs w:val="false"/>
-          <w:sz w:val="28"/>
-          <w:u w:val="none"/>
-        </w:rPr>
-      </w:r>
-    </w:p>
-    <w:p>
-      <w:pPr>
-        <w:pStyle w:val="Normal"/>
-        <w:jc w:val="start"/>
+        <w:jc w:val="left"/>
+        <w:rPr>
+          <w:b w:val="false"/>
+          <w:bCs w:val="false"/>
+          <w:sz w:val="28"/>
+          <w:u w:val="none"/>
+        </w:rPr>
+      </w:pPr>
+      <w:r>
+        <w:rPr>
+          <w:b w:val="false"/>
+          <w:bCs w:val="false"/>
+          <w:sz w:val="28"/>
+          <w:u w:val="none"/>
+        </w:rPr>
+      </w:r>
+    </w:p>
+    <w:p>
+      <w:pPr>
+        <w:pStyle w:val="Normal"/>
+        <w:jc w:val="left"/>
         <w:rPr>
           <w:b w:val="false"/>
           <w:bCs w:val="false"/>
@@ -958,7 +958,7 @@
     <w:p>
       <w:pPr>
         <w:pStyle w:val="Normal"/>
-        <w:jc w:val="start"/>
+        <w:jc w:val="left"/>
         <w:rPr>
           <w:b w:val="false"/>
           <w:bCs w:val="false"/>
@@ -979,7 +979,7 @@
     <w:p>
       <w:pPr>
         <w:pStyle w:val="Normal"/>
-        <w:jc w:val="start"/>
+        <w:jc w:val="left"/>
         <w:rPr>
           <w:b w:val="false"/>
           <w:bCs w:val="false"/>
@@ -1000,7 +1000,7 @@
     <w:p>
       <w:pPr>
         <w:pStyle w:val="Normal"/>
-        <w:jc w:val="start"/>
+        <w:jc w:val="left"/>
         <w:rPr>
           <w:b w:val="false"/>
           <w:bCs w:val="false"/>
@@ -1021,27 +1021,27 @@
     <w:p>
       <w:pPr>
         <w:pStyle w:val="Normal"/>
-        <w:jc w:val="start"/>
-        <w:rPr>
-          <w:b w:val="false"/>
-          <w:bCs w:val="false"/>
-          <w:sz w:val="28"/>
-          <w:u w:val="none"/>
-        </w:rPr>
-      </w:pPr>
-      <w:r>
-        <w:rPr>
-          <w:b w:val="false"/>
-          <w:bCs w:val="false"/>
-          <w:sz w:val="28"/>
-          <w:u w:val="none"/>
-        </w:rPr>
-      </w:r>
-    </w:p>
-    <w:p>
-      <w:pPr>
-        <w:pStyle w:val="Normal"/>
-        <w:jc w:val="start"/>
+        <w:jc w:val="left"/>
+        <w:rPr>
+          <w:b w:val="false"/>
+          <w:bCs w:val="false"/>
+          <w:sz w:val="28"/>
+          <w:u w:val="none"/>
+        </w:rPr>
+      </w:pPr>
+      <w:r>
+        <w:rPr>
+          <w:b w:val="false"/>
+          <w:bCs w:val="false"/>
+          <w:sz w:val="28"/>
+          <w:u w:val="none"/>
+        </w:rPr>
+      </w:r>
+    </w:p>
+    <w:p>
+      <w:pPr>
+        <w:pStyle w:val="Normal"/>
+        <w:jc w:val="left"/>
         <w:rPr>
           <w:b w:val="false"/>
           <w:bCs w:val="false"/>
@@ -1062,7 +1062,7 @@
     <w:p>
       <w:pPr>
         <w:pStyle w:val="Normal"/>
-        <w:jc w:val="start"/>
+        <w:jc w:val="left"/>
         <w:rPr>
           <w:b w:val="false"/>
           <w:bCs w:val="false"/>
@@ -1083,27 +1083,27 @@
     <w:p>
       <w:pPr>
         <w:pStyle w:val="Normal"/>
-        <w:jc w:val="start"/>
-        <w:rPr>
-          <w:b w:val="false"/>
-          <w:bCs w:val="false"/>
-          <w:sz w:val="28"/>
-          <w:u w:val="none"/>
-        </w:rPr>
-      </w:pPr>
-      <w:r>
-        <w:rPr>
-          <w:b w:val="false"/>
-          <w:bCs w:val="false"/>
-          <w:sz w:val="28"/>
-          <w:u w:val="none"/>
-        </w:rPr>
-      </w:r>
-    </w:p>
-    <w:p>
-      <w:pPr>
-        <w:pStyle w:val="Normal"/>
-        <w:jc w:val="start"/>
+        <w:jc w:val="left"/>
+        <w:rPr>
+          <w:b w:val="false"/>
+          <w:bCs w:val="false"/>
+          <w:sz w:val="28"/>
+          <w:u w:val="none"/>
+        </w:rPr>
+      </w:pPr>
+      <w:r>
+        <w:rPr>
+          <w:b w:val="false"/>
+          <w:bCs w:val="false"/>
+          <w:sz w:val="28"/>
+          <w:u w:val="none"/>
+        </w:rPr>
+      </w:r>
+    </w:p>
+    <w:p>
+      <w:pPr>
+        <w:pStyle w:val="Normal"/>
+        <w:jc w:val="left"/>
         <w:rPr>
           <w:b w:val="false"/>
           <w:bCs w:val="false"/>
@@ -1124,7 +1124,7 @@
     <w:p>
       <w:pPr>
         <w:pStyle w:val="Normal"/>
-        <w:jc w:val="start"/>
+        <w:jc w:val="left"/>
         <w:rPr>
           <w:b w:val="false"/>
           <w:bCs w:val="false"/>
@@ -1145,27 +1145,27 @@
     <w:p>
       <w:pPr>
         <w:pStyle w:val="Normal"/>
-        <w:jc w:val="start"/>
-        <w:rPr>
-          <w:b w:val="false"/>
-          <w:bCs w:val="false"/>
-          <w:sz w:val="28"/>
-          <w:u w:val="none"/>
-        </w:rPr>
-      </w:pPr>
-      <w:r>
-        <w:rPr>
-          <w:b w:val="false"/>
-          <w:bCs w:val="false"/>
-          <w:sz w:val="28"/>
-          <w:u w:val="none"/>
-        </w:rPr>
-      </w:r>
-    </w:p>
-    <w:p>
-      <w:pPr>
-        <w:pStyle w:val="Normal"/>
-        <w:jc w:val="start"/>
+        <w:jc w:val="left"/>
+        <w:rPr>
+          <w:b w:val="false"/>
+          <w:bCs w:val="false"/>
+          <w:sz w:val="28"/>
+          <w:u w:val="none"/>
+        </w:rPr>
+      </w:pPr>
+      <w:r>
+        <w:rPr>
+          <w:b w:val="false"/>
+          <w:bCs w:val="false"/>
+          <w:sz w:val="28"/>
+          <w:u w:val="none"/>
+        </w:rPr>
+      </w:r>
+    </w:p>
+    <w:p>
+      <w:pPr>
+        <w:pStyle w:val="Normal"/>
+        <w:jc w:val="left"/>
         <w:rPr>
           <w:b/>
           <w:bCs/>
@@ -1185,7 +1185,17 @@
     <w:p>
       <w:pPr>
         <w:pStyle w:val="Normal"/>
-        <w:jc w:val="start"/>
+        <w:jc w:val="left"/>
+        <w:rPr/>
+      </w:pPr>
+      <w:r>
+        <w:rPr/>
+      </w:r>
+    </w:p>
+    <w:p>
+      <w:pPr>
+        <w:pStyle w:val="Normal"/>
+        <w:jc w:val="left"/>
         <w:rPr>
           <w:b/>
           <w:bCs/>
@@ -1206,7 +1216,7 @@
     <w:p>
       <w:pPr>
         <w:pStyle w:val="Normal"/>
-        <w:jc w:val="start"/>
+        <w:jc w:val="left"/>
         <w:rPr>
           <w:b w:val="false"/>
           <w:bCs w:val="false"/>
@@ -1227,22 +1237,40 @@
     <w:p>
       <w:pPr>
         <w:pStyle w:val="Normal"/>
-        <w:jc w:val="start"/>
-        <w:rPr>
-          <w:b w:val="false"/>
-          <w:bCs w:val="false"/>
-          <w:sz w:val="28"/>
-          <w:u w:val="none"/>
-        </w:rPr>
-      </w:pPr>
-      <w:r>
-        <w:rPr>
-          <w:b w:val="false"/>
-          <w:bCs w:val="false"/>
-          <w:sz w:val="28"/>
-          <w:u w:val="none"/>
-        </w:rPr>
-        <w:t xml:space="preserve">But when it comes to build large scalable apps, veu.js will be choice.  </w:t>
+        <w:jc w:val="left"/>
+        <w:rPr>
+          <w:b w:val="false"/>
+          <w:bCs w:val="false"/>
+          <w:sz w:val="28"/>
+          <w:u w:val="none"/>
+        </w:rPr>
+      </w:pPr>
+      <w:r>
+        <w:rPr>
+          <w:b w:val="false"/>
+          <w:bCs w:val="false"/>
+          <w:sz w:val="28"/>
+          <w:u w:val="none"/>
+        </w:rPr>
+        <w:t xml:space="preserve">But when it comes to build large scalable apps, </w:t>
+      </w:r>
+      <w:r>
+        <w:rPr>
+          <w:b w:val="false"/>
+          <w:bCs w:val="false"/>
+          <w:sz w:val="28"/>
+          <w:u w:val="none"/>
+        </w:rPr>
+        <w:t>angular</w:t>
+      </w:r>
+      <w:r>
+        <w:rPr>
+          <w:b w:val="false"/>
+          <w:bCs w:val="false"/>
+          <w:sz w:val="28"/>
+          <w:u w:val="none"/>
+        </w:rPr>
+        <w:t xml:space="preserve"> will be choice.  </w:t>
       </w:r>
     </w:p>
     <w:sectPr>
@@ -1252,6 +1280,7 @@
       <w:pgNumType w:fmt="decimal"/>
       <w:formProt w:val="false"/>
       <w:textDirection w:val="lrTb"/>
+      <w:docGrid w:type="default" w:linePitch="240" w:charSpace="4294961151"/>
     </w:sectPr>
   </w:body>
 </w:document>
@@ -1277,10 +1306,12 @@
     <w:pPr>
       <w:widowControl w:val="false"/>
       <w:suppressAutoHyphens w:val="true"/>
+      <w:bidi w:val="0"/>
+      <w:jc w:val="left"/>
     </w:pPr>
     <w:rPr>
       <w:rFonts w:ascii="Liberation Serif" w:hAnsi="Liberation Serif" w:eastAsia="Droid Sans Fallback" w:cs="FreeSans"/>
-      <w:color w:val="auto"/>
+      <w:color w:val="00000A"/>
       <w:sz w:val="24"/>
       <w:szCs w:val="24"/>
       <w:lang w:val="en-IN" w:eastAsia="zh-CN" w:bidi="hi-IN"/>

</xml_diff>